<commit_message>
Se realizan ajustes y se vincula nuevamente pdf y genera descargable.
</commit_message>
<xml_diff>
--- a/fuentes/228118_CF29_DU.docx
+++ b/fuentes/228118_CF29_DU.docx
@@ -3677,30 +3677,26 @@
         <w:rPr>
           <w:lang w:val="es-419" w:eastAsia="es-CO"/>
         </w:rPr>
-        <w:t xml:space="preserve">X: puede utilizar servidores web como Apache o Internet </w:t>
-      </w:r>
-      <w:proofErr w:type="spellStart"/>
-      <w:r>
-        <w:rPr>
-          <w:lang w:val="es-419" w:eastAsia="es-CO"/>
-        </w:rPr>
-        <w:t>Information</w:t>
-      </w:r>
-      <w:proofErr w:type="spellEnd"/>
-      <w:r>
-        <w:rPr>
-          <w:lang w:val="es-419" w:eastAsia="es-CO"/>
-        </w:rPr>
-        <w:t xml:space="preserve"> </w:t>
-      </w:r>
-      <w:proofErr w:type="spellStart"/>
-      <w:r>
-        <w:rPr>
-          <w:lang w:val="es-419" w:eastAsia="es-CO"/>
-        </w:rPr>
-        <w:t>services</w:t>
-      </w:r>
-      <w:proofErr w:type="spellEnd"/>
+        <w:t xml:space="preserve">X: puede utilizar servidores web como Apache o </w:t>
+      </w:r>
+      <w:r>
+        <w:rPr>
+          <w:lang w:val="es-419" w:eastAsia="es-CO"/>
+        </w:rPr>
+        <w:t>“</w:t>
+      </w:r>
+      <w:r>
+        <w:rPr>
+          <w:rStyle w:val="Extranjerismo"/>
+        </w:rPr>
+        <w:t>Internet Information services</w:t>
+      </w:r>
+      <w:r>
+        <w:rPr>
+          <w:rStyle w:val="Extranjerismo"/>
+        </w:rPr>
+        <w:t>”</w:t>
+      </w:r>
       <w:r>
         <w:rPr>
           <w:lang w:val="es-419" w:eastAsia="es-CO"/>
@@ -4249,14 +4245,24 @@
         <w:lastRenderedPageBreak/>
         <w:t xml:space="preserve">de recursos como memoria RAM, procesador, almacenamiento y </w:t>
       </w:r>
-      <w:proofErr w:type="spellStart"/>
-      <w:r>
-        <w:rPr>
-          <w:lang w:val="es-419" w:eastAsia="es-CO"/>
+      <w:r>
+        <w:rPr>
+          <w:lang w:val="es-419" w:eastAsia="es-CO"/>
+        </w:rPr>
+        <w:t>“</w:t>
+      </w:r>
+      <w:r>
+        <w:rPr>
+          <w:rStyle w:val="Extranjerismo"/>
         </w:rPr>
         <w:t>networking</w:t>
       </w:r>
-      <w:proofErr w:type="spellEnd"/>
+      <w:r>
+        <w:rPr>
+          <w:rStyle w:val="Extranjerismo"/>
+        </w:rPr>
+        <w:t>”</w:t>
+      </w:r>
       <w:r>
         <w:rPr>
           <w:lang w:val="es-419" w:eastAsia="es-CO"/>
@@ -4424,6 +4430,12 @@
         <w:rPr>
           <w:lang w:val="es-419" w:eastAsia="es-CO"/>
         </w:rPr>
+        <w:t xml:space="preserve">A </w:t>
+      </w:r>
+      <w:r>
+        <w:rPr>
+          <w:lang w:val="es-419" w:eastAsia="es-CO"/>
+        </w:rPr>
         <w:t>continuación, se muestra un mapa conceptual con los elementos más importantes desarrollados en este componente.</w:t>
       </w:r>
     </w:p>
@@ -4440,10 +4452,10 @@
           <w:lang w:val="es-419" w:eastAsia="es-CO"/>
         </w:rPr>
         <w:drawing>
-          <wp:inline distT="0" distB="0" distL="0" distR="0" wp14:anchorId="52DC8F56" wp14:editId="24F3EFCD">
+          <wp:inline distT="0" distB="0" distL="0" distR="0" wp14:anchorId="52DC8F56" wp14:editId="34D0E48E">
             <wp:extent cx="6332220" cy="4027805"/>
             <wp:effectExtent l="0" t="0" r="0" b="0"/>
-            <wp:docPr id="1571872881" name="Gráfico 7" descr="Esquema general del componente formativo, que enuncia las temáticas desarrolladas y destaca aspectos clave estudiados. Tema central: gestión de redundancia y alta disponibilidad. Temas integradores: clústeres e implantación de sistemas de alta disponibilidad."/>
+            <wp:docPr id="1571872881" name="Gráfico 7" descr="La identificación de requerimientos se realiza al inicio de un proyecto de software, y tiene dos tipos:&#10;Funcionales: lo que se espera del usuario.&#10;No funcionales: compuesto por los requerimientos del proceso, organizacionales y externos.&#10;Las plataformas de desarrollo e implementación de aplicaciones y servicios, son: LAMP, WAMP, XAMPP, WXCF, XATMJ, WIMA, máquinas virtuales y contenedores."/>
             <wp:cNvGraphicFramePr>
               <a:graphicFrameLocks xmlns:a="http://schemas.openxmlformats.org/drawingml/2006/main" noChangeAspect="1"/>
             </wp:cNvGraphicFramePr>
@@ -4451,7 +4463,7 @@
               <a:graphicData uri="http://schemas.openxmlformats.org/drawingml/2006/picture">
                 <pic:pic xmlns:pic="http://schemas.openxmlformats.org/drawingml/2006/picture">
                   <pic:nvPicPr>
-                    <pic:cNvPr id="1571872881" name="Gráfico 7" descr="Esquema general del componente formativo, que enuncia las temáticas desarrolladas y destaca aspectos clave estudiados. Tema central: gestión de redundancia y alta disponibilidad. Temas integradores: clústeres e implantación de sistemas de alta disponibilidad."/>
+                    <pic:cNvPr id="1571872881" name="Gráfico 7" descr="La identificación de requerimientos se realiza al inicio de un proyecto de software, y tiene dos tipos:&#10;Funcionales: lo que se espera del usuario.&#10;No funcionales: compuesto por los requerimientos del proceso, organizacionales y externos.&#10;Las plataformas de desarrollo e implementación de aplicaciones y servicios, son: LAMP, WAMP, XAMPP, WXCF, XATMJ, WIMA, máquinas virtuales y contenedores."/>
                     <pic:cNvPicPr/>
                   </pic:nvPicPr>
                   <pic:blipFill>
@@ -5491,10 +5503,10 @@
               <w:pStyle w:val="TextoTablas"/>
             </w:pPr>
             <w:r>
-              <w:t>Líder</w:t>
-            </w:r>
-            <w:r>
-              <w:t xml:space="preserve"> del Ecosistema</w:t>
+              <w:t xml:space="preserve">Responsable </w:t>
+            </w:r>
+            <w:r>
+              <w:t>del Ecosistema</w:t>
             </w:r>
           </w:p>
         </w:tc>
@@ -5524,17 +5536,9 @@
             <w:r>
               <w:t xml:space="preserve">Olga Constanza </w:t>
             </w:r>
-            <w:proofErr w:type="spellStart"/>
-            <w:r>
-              <w:t>Berm</w:t>
-            </w:r>
-            <w:r>
-              <w:t>u</w:t>
-            </w:r>
-            <w:r>
-              <w:t>dez</w:t>
-            </w:r>
-            <w:proofErr w:type="spellEnd"/>
+            <w:r>
+              <w:t>Bermúdez</w:t>
+            </w:r>
             <w:r>
               <w:t xml:space="preserve"> </w:t>
             </w:r>
@@ -5604,7 +5608,13 @@
               <w:pStyle w:val="TextoTablas"/>
             </w:pPr>
             <w:r>
-              <w:t>Experto temático</w:t>
+              <w:t xml:space="preserve">Experto </w:t>
+            </w:r>
+            <w:r>
+              <w:t>T</w:t>
+            </w:r>
+            <w:r>
+              <w:t>emático</w:t>
             </w:r>
           </w:p>
         </w:tc>
@@ -5949,7 +5959,10 @@
               <w:pStyle w:val="TextoTablas"/>
             </w:pPr>
             <w:r>
-              <w:t>Evaluador para contenidos inclusivos y accesibles</w:t>
+              <w:t xml:space="preserve">Evaluador </w:t>
+            </w:r>
+            <w:r>
+              <w:t>para Contenidos Inclusivos y Accesibles</w:t>
             </w:r>
           </w:p>
         </w:tc>
@@ -11508,13 +11521,13 @@
 </file>
 
 <file path=customXml/itemProps2.xml><?xml version="1.0" encoding="utf-8"?>
-<ds:datastoreItem xmlns:ds="http://schemas.openxmlformats.org/officeDocument/2006/customXml" ds:itemID="{2E75CB9F-B98D-4DEA-BB77-18C79A3E0CCA}"/>
+<ds:datastoreItem xmlns:ds="http://schemas.openxmlformats.org/officeDocument/2006/customXml" ds:itemID="{35E1C93D-D597-43D6-9883-C9A67C716339}"/>
 </file>
 
 <file path=customXml/itemProps3.xml><?xml version="1.0" encoding="utf-8"?>
-<ds:datastoreItem xmlns:ds="http://schemas.openxmlformats.org/officeDocument/2006/customXml" ds:itemID="{4BF9E49C-76CE-4F25-8711-E23AC0817A35}"/>
+<ds:datastoreItem xmlns:ds="http://schemas.openxmlformats.org/officeDocument/2006/customXml" ds:itemID="{2F7968BE-36FC-4377-928B-74F439B072D6}"/>
 </file>
 
 <file path=customXml/itemProps4.xml><?xml version="1.0" encoding="utf-8"?>
-<ds:datastoreItem xmlns:ds="http://schemas.openxmlformats.org/officeDocument/2006/customXml" ds:itemID="{20DD88BF-0EEF-4566-A49F-3E29DF660C1D}"/>
+<ds:datastoreItem xmlns:ds="http://schemas.openxmlformats.org/officeDocument/2006/customXml" ds:itemID="{A67D0CC3-2446-4B14-86D0-8E6D919773EE}"/>
 </file>
</xml_diff>